<commit_message>
Reestructuracion CdU - Analisis 1,2,3 - cu 16,18 creacion 24
</commit_message>
<xml_diff>
--- a/Requerimientos/Requisitos.docx
+++ b/Requerimientos/Requisitos.docx
@@ -337,366 +337,403 @@
         <w:t>Amigo</w:t>
       </w:r>
       <w:r>
+        <w:t>: Permite borrar un amigo.</w:t>
+      </w:r>
+    </w:p>
+    <w:p>
+      <w:pPr>
+        <w:numPr>
+          <w:ilvl w:val="0"/>
+          <w:numId w:val="1"/>
+        </w:numPr>
+      </w:pPr>
+      <w:r>
+        <w:rPr>
+          <w:b/>
+        </w:rPr>
+        <w:t>Gestionar Álbum</w:t>
+      </w:r>
+      <w:r>
+        <w:t>:</w:t>
+      </w:r>
+      <w:r>
+        <w:t xml:space="preserve"> Permite a un usuario crear, modificar o eliminar un álbum de fotos.</w:t>
+      </w:r>
+    </w:p>
+    <w:p>
+      <w:pPr>
+        <w:numPr>
+          <w:ilvl w:val="0"/>
+          <w:numId w:val="1"/>
+        </w:numPr>
+      </w:pPr>
+      <w:r>
+        <w:rPr>
+          <w:b/>
+        </w:rPr>
+        <w:t>Listar Álbumes</w:t>
+      </w:r>
+      <w:r>
+        <w:t>: Posibilita al usuario listar sus álbumes de fotos.</w:t>
+      </w:r>
+    </w:p>
+    <w:p>
+      <w:pPr>
+        <w:numPr>
+          <w:ilvl w:val="0"/>
+          <w:numId w:val="1"/>
+        </w:numPr>
+      </w:pPr>
+      <w:r>
+        <w:rPr>
+          <w:b/>
+        </w:rPr>
+        <w:t>Agregar</w:t>
+      </w:r>
+      <w:r>
+        <w:rPr>
+          <w:b/>
+        </w:rPr>
+        <w:t xml:space="preserve"> Foto</w:t>
+      </w:r>
+      <w:r>
+        <w:rPr>
+          <w:b/>
+        </w:rPr>
+        <w:t>s</w:t>
+      </w:r>
+      <w:r>
+        <w:t xml:space="preserve">: Permite a un usuario agregar una </w:t>
+      </w:r>
+      <w:r>
+        <w:t xml:space="preserve">o varias </w:t>
+      </w:r>
+      <w:r>
+        <w:t>nueva</w:t>
+      </w:r>
+      <w:r>
+        <w:t>s</w:t>
+      </w:r>
+      <w:r>
+        <w:t xml:space="preserve"> foto</w:t>
+      </w:r>
+      <w:r>
+        <w:t>s</w:t>
+      </w:r>
+      <w:r>
+        <w:t xml:space="preserve"> a un álbum existente.</w:t>
+      </w:r>
+    </w:p>
+    <w:p>
+      <w:pPr>
+        <w:numPr>
+          <w:ilvl w:val="0"/>
+          <w:numId w:val="1"/>
+        </w:numPr>
+      </w:pPr>
+      <w:r>
+        <w:rPr>
+          <w:b/>
+          <w:highlight w:val="yellow"/>
+        </w:rPr>
+        <w:t>Ver Muro</w:t>
+      </w:r>
+      <w:r>
+        <w:t xml:space="preserve">: Permite visualizar el muro del propio usuario </w:t>
+      </w:r>
+      <w:proofErr w:type="spellStart"/>
+      <w:r>
+        <w:t>logeado</w:t>
+      </w:r>
+      <w:proofErr w:type="spellEnd"/>
+      <w:r>
+        <w:t xml:space="preserve"> y el de cualquier otro usuario.</w:t>
+      </w:r>
+    </w:p>
+    <w:p>
+      <w:pPr>
+        <w:numPr>
+          <w:ilvl w:val="0"/>
+          <w:numId w:val="1"/>
+        </w:numPr>
+      </w:pPr>
+      <w:r>
+        <w:rPr>
+          <w:b/>
+          <w:highlight w:val="yellow"/>
+        </w:rPr>
+        <w:t>Gestionar</w:t>
+      </w:r>
+      <w:r>
+        <w:rPr>
+          <w:b/>
+          <w:highlight w:val="yellow"/>
+        </w:rPr>
+        <w:t xml:space="preserve"> </w:t>
+      </w:r>
+      <w:r>
+        <w:rPr>
+          <w:b/>
+          <w:highlight w:val="yellow"/>
+        </w:rPr>
+        <w:t>Publicación</w:t>
+      </w:r>
+      <w:r>
+        <w:t>: Permite</w:t>
+      </w:r>
+      <w:r>
+        <w:t xml:space="preserve"> al usuario crear, modificar o eliminar una publicación en su muro o en el muro de los amigos en los que tenga permiso.</w:t>
+      </w:r>
+    </w:p>
+    <w:p>
+      <w:pPr>
+        <w:numPr>
+          <w:ilvl w:val="0"/>
+          <w:numId w:val="1"/>
+        </w:numPr>
+      </w:pPr>
+      <w:r>
+        <w:rPr>
+          <w:b/>
+        </w:rPr>
+        <w:t>Crear</w:t>
+      </w:r>
+      <w:r>
+        <w:rPr>
+          <w:b/>
+        </w:rPr>
+        <w:t xml:space="preserve"> Comentario</w:t>
+      </w:r>
+      <w:r>
+        <w:t xml:space="preserve">: Le permite al usuario crear un nuevo comentario en una foto o en </w:t>
+      </w:r>
+      <w:r>
+        <w:t>una publicación.</w:t>
+      </w:r>
+    </w:p>
+    <w:p>
+      <w:pPr>
+        <w:numPr>
+          <w:ilvl w:val="0"/>
+          <w:numId w:val="1"/>
+        </w:numPr>
+      </w:pPr>
+      <w:r>
+        <w:rPr>
+          <w:b/>
+        </w:rPr>
+        <w:t>Eliminar Comentario</w:t>
+      </w:r>
+      <w:r>
         <w:t xml:space="preserve">: </w:t>
+      </w:r>
+      <w:r>
+        <w:t>Un usuario puede eliminar un comentario de una publicación o una foto suya o de un amigo.</w:t>
+      </w:r>
+    </w:p>
+    <w:p>
+      <w:pPr>
+        <w:numPr>
+          <w:ilvl w:val="0"/>
+          <w:numId w:val="1"/>
+        </w:numPr>
+      </w:pPr>
+      <w:r>
+        <w:rPr>
+          <w:b/>
+        </w:rPr>
+        <w:t>Listar</w:t>
+      </w:r>
+      <w:r>
+        <w:rPr>
+          <w:b/>
+        </w:rPr>
+        <w:t xml:space="preserve"> Notificaciones</w:t>
+      </w:r>
+      <w:r>
+        <w:t xml:space="preserve">: Funcionalidad de usuario que le permite </w:t>
+      </w:r>
+      <w:r>
+        <w:t>ver sus notificaciones, para acceder a los Recursos asociados.</w:t>
+      </w:r>
+    </w:p>
+    <w:p>
+      <w:pPr>
+        <w:numPr>
+          <w:ilvl w:val="0"/>
+          <w:numId w:val="1"/>
+        </w:numPr>
+      </w:pPr>
+      <w:r>
+        <w:rPr>
+          <w:b/>
+        </w:rPr>
+        <w:t>Gestionar Permisos</w:t>
+      </w:r>
+      <w:r>
+        <w:t>: Posibilita al usuario modificar los permisos de su muro, grupos y álbumes.</w:t>
+      </w:r>
+    </w:p>
+    <w:p>
+      <w:pPr>
+        <w:numPr>
+          <w:ilvl w:val="0"/>
+          <w:numId w:val="1"/>
+        </w:numPr>
+      </w:pPr>
+      <w:r>
+        <w:rPr>
+          <w:b/>
+        </w:rPr>
+        <w:lastRenderedPageBreak/>
+        <w:t>Editar Perfil</w:t>
+      </w:r>
+      <w:r>
+        <w:t>:</w:t>
+      </w:r>
+      <w:r>
+        <w:t xml:space="preserve"> Permite a los </w:t>
+      </w:r>
+      <w:r>
+        <w:t>Usuarios y a los administradores modificar sus datos personales</w:t>
+      </w:r>
+      <w:r>
+        <w:t xml:space="preserve"> y su configuración de Notificaciones</w:t>
+      </w:r>
+      <w:r>
+        <w:t>.</w:t>
+      </w:r>
+    </w:p>
+    <w:p>
+      <w:pPr>
+        <w:numPr>
+          <w:ilvl w:val="0"/>
+          <w:numId w:val="1"/>
+        </w:numPr>
+      </w:pPr>
+      <w:r>
+        <w:rPr>
+          <w:b/>
+          <w:highlight w:val="yellow"/>
+        </w:rPr>
+        <w:t>Verificar permisos de usuario</w:t>
+      </w:r>
+      <w:r>
+        <w:t>: Funcionalidad que detecta si un amigo tiene permisos sobre ciertas funciones disponibles sobre otro amigo</w:t>
+      </w:r>
+    </w:p>
+    <w:p>
+      <w:pPr>
+        <w:numPr>
+          <w:ilvl w:val="0"/>
+          <w:numId w:val="1"/>
+        </w:numPr>
+      </w:pPr>
+      <w:r>
+        <w:rPr>
+          <w:b/>
+        </w:rPr>
+        <w:t>Eliminar Contenido Impropio</w:t>
+      </w:r>
+      <w:r>
+        <w:t xml:space="preserve">: Funcionalidad del Administrador que le permite </w:t>
+      </w:r>
+      <w:r>
+        <w:t>eliminar cualquier foto, comentario o publicación que considere inapropiado.</w:t>
+      </w:r>
+    </w:p>
+    <w:p>
+      <w:pPr>
+        <w:numPr>
+          <w:ilvl w:val="0"/>
+          <w:numId w:val="1"/>
+        </w:numPr>
+      </w:pPr>
+      <w:r>
+        <w:rPr>
+          <w:b/>
+        </w:rPr>
+        <w:t>Deshabilitar usuario</w:t>
+      </w:r>
+      <w:r>
+        <w:t>: Funcionalidad del Administrador que le permite deshabilitar a un usuario registrado</w:t>
+      </w:r>
+      <w:r>
+        <w:t>.</w:t>
+      </w:r>
+    </w:p>
+    <w:p>
+      <w:pPr>
+        <w:numPr>
+          <w:ilvl w:val="0"/>
+          <w:numId w:val="1"/>
+        </w:numPr>
+      </w:pPr>
+      <w:r>
+        <w:rPr>
+          <w:b/>
+          <w:highlight w:val="yellow"/>
+        </w:rPr>
+        <w:t>Denunciar Contenido</w:t>
+      </w:r>
+      <w:r>
+        <w:t>:</w:t>
+      </w:r>
+      <w:r>
+        <w:t xml:space="preserve"> Le permite a un usuario señalar que una publicación, foto o comentario tiene contenido inapropiado.</w:t>
+      </w:r>
+    </w:p>
+    <w:p>
+      <w:pPr>
+        <w:numPr>
+          <w:ilvl w:val="0"/>
+          <w:numId w:val="1"/>
+        </w:numPr>
+      </w:pPr>
+      <w:r>
+        <w:rPr>
+          <w:b/>
+          <w:highlight w:val="yellow"/>
+        </w:rPr>
+        <w:t xml:space="preserve">Administrar </w:t>
+      </w:r>
+      <w:r>
+        <w:rPr>
+          <w:b/>
+          <w:highlight w:val="yellow"/>
+        </w:rPr>
+        <w:t>Denuncias</w:t>
+      </w:r>
+      <w:r>
+        <w:t>: Permite al Administrador listar todas las denuncias que se han realizado.</w:t>
+      </w:r>
+    </w:p>
+    <w:p>
+      <w:pPr>
+        <w:numPr>
+          <w:ilvl w:val="0"/>
+          <w:numId w:val="1"/>
+        </w:numPr>
+      </w:pPr>
+      <w:r>
+        <w:rPr>
+          <w:b/>
+        </w:rPr>
+        <w:t>Enviar Notificaciones</w:t>
+      </w:r>
+      <w:r>
+        <w:t>: El sistema envía notificaciones o mail</w:t>
       </w:r>
       <w:bookmarkStart w:id="0" w:name="_GoBack"/>
       <w:bookmarkEnd w:id="0"/>
       <w:r>
-        <w:t>Permite borrar un amigo.</w:t>
-      </w:r>
-    </w:p>
-    <w:p>
-      <w:pPr>
-        <w:numPr>
-          <w:ilvl w:val="0"/>
-          <w:numId w:val="1"/>
-        </w:numPr>
-      </w:pPr>
-      <w:r>
-        <w:rPr>
-          <w:b/>
-        </w:rPr>
-        <w:t>Gestionar Álbum</w:t>
-      </w:r>
-      <w:r>
-        <w:t>:</w:t>
-      </w:r>
-      <w:r>
-        <w:t xml:space="preserve"> Permite a un usuario crear, modificar o eliminar un álbum de fotos.</w:t>
-      </w:r>
-    </w:p>
-    <w:p>
-      <w:pPr>
-        <w:numPr>
-          <w:ilvl w:val="0"/>
-          <w:numId w:val="1"/>
-        </w:numPr>
-      </w:pPr>
-      <w:r>
-        <w:rPr>
-          <w:b/>
-        </w:rPr>
-        <w:t>Listar Álbumes</w:t>
-      </w:r>
-      <w:r>
-        <w:t>: Posibilita al usuario listar sus álbumes de fotos.</w:t>
-      </w:r>
-    </w:p>
-    <w:p>
-      <w:pPr>
-        <w:numPr>
-          <w:ilvl w:val="0"/>
-          <w:numId w:val="1"/>
-        </w:numPr>
-      </w:pPr>
-      <w:r>
-        <w:rPr>
-          <w:b/>
-        </w:rPr>
-        <w:t>Agregar</w:t>
-      </w:r>
-      <w:r>
-        <w:rPr>
-          <w:b/>
-        </w:rPr>
-        <w:t xml:space="preserve"> Foto</w:t>
-      </w:r>
-      <w:r>
-        <w:rPr>
-          <w:b/>
-        </w:rPr>
-        <w:t>s</w:t>
-      </w:r>
-      <w:r>
-        <w:t xml:space="preserve">: Permite a un usuario agregar una </w:t>
-      </w:r>
-      <w:r>
-        <w:t xml:space="preserve">o varias </w:t>
-      </w:r>
-      <w:r>
-        <w:t>nueva</w:t>
-      </w:r>
-      <w:r>
-        <w:t>s</w:t>
-      </w:r>
-      <w:r>
-        <w:t xml:space="preserve"> foto</w:t>
-      </w:r>
-      <w:r>
-        <w:t>s</w:t>
-      </w:r>
-      <w:r>
-        <w:t xml:space="preserve"> a un álbum existente.</w:t>
-      </w:r>
-    </w:p>
-    <w:p>
-      <w:pPr>
-        <w:numPr>
-          <w:ilvl w:val="0"/>
-          <w:numId w:val="1"/>
-        </w:numPr>
-      </w:pPr>
-      <w:r>
-        <w:rPr>
-          <w:b/>
-          <w:highlight w:val="yellow"/>
-        </w:rPr>
-        <w:t>Ver Muro</w:t>
-      </w:r>
-      <w:r>
-        <w:t xml:space="preserve">: Permite visualizar el muro del propio usuario </w:t>
-      </w:r>
-      <w:proofErr w:type="spellStart"/>
-      <w:r>
-        <w:t>logeado</w:t>
-      </w:r>
-      <w:proofErr w:type="spellEnd"/>
-      <w:r>
-        <w:t xml:space="preserve"> y el de cualquier otro usuario.</w:t>
-      </w:r>
-    </w:p>
-    <w:p>
-      <w:pPr>
-        <w:numPr>
-          <w:ilvl w:val="0"/>
-          <w:numId w:val="1"/>
-        </w:numPr>
-      </w:pPr>
-      <w:r>
-        <w:rPr>
-          <w:b/>
-          <w:highlight w:val="yellow"/>
-        </w:rPr>
-        <w:t>Gestionar</w:t>
-      </w:r>
-      <w:r>
-        <w:rPr>
-          <w:b/>
-          <w:highlight w:val="yellow"/>
-        </w:rPr>
-        <w:t xml:space="preserve"> </w:t>
-      </w:r>
-      <w:r>
-        <w:rPr>
-          <w:b/>
-          <w:highlight w:val="yellow"/>
-        </w:rPr>
-        <w:t>Publicación</w:t>
-      </w:r>
-      <w:r>
-        <w:t>: Permite</w:t>
-      </w:r>
-      <w:r>
-        <w:t xml:space="preserve"> al usuario crear, modificar o eliminar una publicación en su muro o en el muro de los amigos en los que tenga permiso.</w:t>
-      </w:r>
-    </w:p>
-    <w:p>
-      <w:pPr>
-        <w:numPr>
-          <w:ilvl w:val="0"/>
-          <w:numId w:val="1"/>
-        </w:numPr>
-      </w:pPr>
-      <w:r>
-        <w:rPr>
-          <w:b/>
-        </w:rPr>
-        <w:t>Crear</w:t>
-      </w:r>
-      <w:r>
-        <w:rPr>
-          <w:b/>
-        </w:rPr>
-        <w:t xml:space="preserve"> Comentario</w:t>
-      </w:r>
-      <w:r>
-        <w:t xml:space="preserve">: Le permite al usuario crear un nuevo comentario en una foto o en </w:t>
-      </w:r>
-      <w:r>
-        <w:t>una publicación.</w:t>
-      </w:r>
-    </w:p>
-    <w:p>
-      <w:pPr>
-        <w:numPr>
-          <w:ilvl w:val="0"/>
-          <w:numId w:val="1"/>
-        </w:numPr>
-      </w:pPr>
-      <w:r>
-        <w:rPr>
-          <w:b/>
-        </w:rPr>
-        <w:t>Eliminar Comentario</w:t>
-      </w:r>
-      <w:r>
-        <w:t xml:space="preserve">: </w:t>
-      </w:r>
-      <w:r>
-        <w:t>Un usuario puede eliminar un comentario de una publicación o una foto suya o de un amigo.</w:t>
-      </w:r>
-    </w:p>
-    <w:p>
-      <w:pPr>
-        <w:numPr>
-          <w:ilvl w:val="0"/>
-          <w:numId w:val="1"/>
-        </w:numPr>
-      </w:pPr>
-      <w:r>
-        <w:rPr>
-          <w:b/>
-        </w:rPr>
-        <w:t>Gestionar Notificaciones</w:t>
-      </w:r>
-      <w:r>
-        <w:t>: Funcionalidad de usuario que le permite configurar cuales notificaciones y/o mails desea recibir.</w:t>
-      </w:r>
-    </w:p>
-    <w:p>
-      <w:pPr>
-        <w:numPr>
-          <w:ilvl w:val="0"/>
-          <w:numId w:val="1"/>
-        </w:numPr>
-      </w:pPr>
-      <w:r>
-        <w:rPr>
-          <w:b/>
-        </w:rPr>
-        <w:t>Gestionar Permisos</w:t>
-      </w:r>
-      <w:r>
-        <w:t>: Posibilita al usuario modificar los permisos de su muro, grupos y álbumes.</w:t>
-      </w:r>
-    </w:p>
-    <w:p>
-      <w:pPr>
-        <w:numPr>
-          <w:ilvl w:val="0"/>
-          <w:numId w:val="1"/>
-        </w:numPr>
-      </w:pPr>
-      <w:r>
-        <w:rPr>
-          <w:b/>
-        </w:rPr>
-        <w:lastRenderedPageBreak/>
-        <w:t>Editar Perfil</w:t>
-      </w:r>
-      <w:r>
-        <w:t>:</w:t>
-      </w:r>
-      <w:r>
-        <w:t xml:space="preserve"> Permite a los </w:t>
-      </w:r>
-      <w:r>
-        <w:t>Usuarios y a los administradores modificar sus datos personales.</w:t>
-      </w:r>
-    </w:p>
-    <w:p>
-      <w:pPr>
-        <w:numPr>
-          <w:ilvl w:val="0"/>
-          <w:numId w:val="1"/>
-        </w:numPr>
-      </w:pPr>
-      <w:r>
-        <w:rPr>
-          <w:b/>
-          <w:highlight w:val="yellow"/>
-        </w:rPr>
-        <w:t>Verificar permisos de usuario</w:t>
-      </w:r>
-      <w:r>
-        <w:t>: Funcionalidad que detecta si un amigo tiene permisos sobre ciertas funciones disponibles sobre otro amigo</w:t>
-      </w:r>
-    </w:p>
-    <w:p>
-      <w:pPr>
-        <w:numPr>
-          <w:ilvl w:val="0"/>
-          <w:numId w:val="1"/>
-        </w:numPr>
-      </w:pPr>
-      <w:r>
-        <w:rPr>
-          <w:b/>
-        </w:rPr>
-        <w:t>Eliminar Contenido Impropio</w:t>
-      </w:r>
-      <w:r>
-        <w:t xml:space="preserve">: Funcionalidad del Administrador que le permite </w:t>
-      </w:r>
-      <w:r>
-        <w:t>eliminar cualquier foto, comentario o publicación que considere inapropiado.</w:t>
-      </w:r>
-    </w:p>
-    <w:p>
-      <w:pPr>
-        <w:numPr>
-          <w:ilvl w:val="0"/>
-          <w:numId w:val="1"/>
-        </w:numPr>
-      </w:pPr>
-      <w:r>
-        <w:rPr>
-          <w:b/>
-        </w:rPr>
-        <w:t>Deshabilitar usuario</w:t>
-      </w:r>
-      <w:r>
-        <w:t>: Funcionalidad del Administrador que le permite deshabilitar a un usuario registrado</w:t>
-      </w:r>
-      <w:r>
         <w:t>.</w:t>
       </w:r>
     </w:p>
     <w:p>
       <w:pPr>
-        <w:numPr>
-          <w:ilvl w:val="0"/>
-          <w:numId w:val="1"/>
-        </w:numPr>
-      </w:pPr>
-      <w:r>
-        <w:rPr>
-          <w:b/>
-          <w:highlight w:val="yellow"/>
-        </w:rPr>
-        <w:t>Denunciar Contenido</w:t>
-      </w:r>
-      <w:r>
-        <w:t>:</w:t>
-      </w:r>
-      <w:r>
-        <w:t xml:space="preserve"> Le permite a un usuario señalar que una publicación, foto o comentario tiene contenido inapropiado.</w:t>
-      </w:r>
-    </w:p>
-    <w:p>
-      <w:pPr>
-        <w:numPr>
-          <w:ilvl w:val="0"/>
-          <w:numId w:val="1"/>
-        </w:numPr>
-      </w:pPr>
-      <w:r>
-        <w:rPr>
-          <w:b/>
-          <w:highlight w:val="yellow"/>
-        </w:rPr>
-        <w:t xml:space="preserve">Administrar </w:t>
-      </w:r>
-      <w:r>
-        <w:rPr>
-          <w:b/>
-          <w:highlight w:val="yellow"/>
-        </w:rPr>
-        <w:t>Denuncias</w:t>
-      </w:r>
-      <w:r>
-        <w:t>: Permite al Administrador listar todas las denuncias que se han realizado.</w:t>
-      </w:r>
+        <w:ind w:left="720"/>
+      </w:pPr>
     </w:p>
     <w:p/>
     <w:sectPr>

</xml_diff>

<commit_message>
dc22,23 y algunos cambios generales eliminar cu20 y reemplazo numero al 24
</commit_message>
<xml_diff>
--- a/Requerimientos/Requisitos.docx
+++ b/Requerimientos/Requisitos.docx
@@ -633,102 +633,84 @@
         <w:rPr>
           <w:b/>
         </w:rPr>
-        <w:t>Eliminar Contenido Impropio</w:t>
-      </w:r>
-      <w:r>
-        <w:t xml:space="preserve">: Funcionalidad del Administrador que le permite </w:t>
-      </w:r>
-      <w:r>
-        <w:t>eliminar cualquier foto, comentario o publicación que considere inapropiado.</w:t>
-      </w:r>
-    </w:p>
-    <w:p>
-      <w:pPr>
-        <w:numPr>
-          <w:ilvl w:val="0"/>
-          <w:numId w:val="1"/>
-        </w:numPr>
-      </w:pPr>
-      <w:r>
-        <w:rPr>
-          <w:b/>
-        </w:rPr>
-        <w:t>Deshabilitar usuario</w:t>
-      </w:r>
-      <w:r>
-        <w:t>: Funcionalidad del Administrador que le permite deshabilitar a un usuario registrado</w:t>
-      </w:r>
-      <w:r>
-        <w:t>.</w:t>
-      </w:r>
-    </w:p>
-    <w:p>
-      <w:pPr>
-        <w:numPr>
-          <w:ilvl w:val="0"/>
-          <w:numId w:val="1"/>
-        </w:numPr>
-      </w:pPr>
-      <w:r>
-        <w:rPr>
-          <w:b/>
-          <w:highlight w:val="yellow"/>
-        </w:rPr>
-        <w:t>Denunciar Contenido</w:t>
-      </w:r>
-      <w:r>
-        <w:t>:</w:t>
-      </w:r>
-      <w:r>
-        <w:t xml:space="preserve"> Le permite a un usuario señalar que una publicación, foto o comentario tiene contenido inapropiado.</w:t>
-      </w:r>
-    </w:p>
-    <w:p>
-      <w:pPr>
-        <w:numPr>
-          <w:ilvl w:val="0"/>
-          <w:numId w:val="1"/>
-        </w:numPr>
-      </w:pPr>
-      <w:r>
-        <w:rPr>
-          <w:b/>
-          <w:highlight w:val="yellow"/>
-        </w:rPr>
-        <w:t xml:space="preserve">Administrar </w:t>
-      </w:r>
-      <w:r>
-        <w:rPr>
-          <w:b/>
-          <w:highlight w:val="yellow"/>
-        </w:rPr>
-        <w:t>Denuncias</w:t>
-      </w:r>
-      <w:r>
-        <w:t>: Permite al Administrador listar todas las denuncias que se han realizado.</w:t>
-      </w:r>
-    </w:p>
-    <w:p>
-      <w:pPr>
-        <w:numPr>
-          <w:ilvl w:val="0"/>
-          <w:numId w:val="1"/>
-        </w:numPr>
-      </w:pPr>
-      <w:r>
-        <w:rPr>
-          <w:b/>
-        </w:rPr>
         <w:t>Enviar Notificaciones</w:t>
       </w:r>
       <w:r>
-        <w:t>: El sistema envía notificaciones o mail</w:t>
+        <w:t>: El sistema envía notificaciones o mail.</w:t>
       </w:r>
       <w:bookmarkStart w:id="0" w:name="_GoBack"/>
       <w:bookmarkEnd w:id="0"/>
+    </w:p>
+    <w:p>
+      <w:pPr>
+        <w:numPr>
+          <w:ilvl w:val="0"/>
+          <w:numId w:val="1"/>
+        </w:numPr>
+      </w:pPr>
+      <w:r>
+        <w:rPr>
+          <w:b/>
+        </w:rPr>
+        <w:t>Deshabilitar usuario</w:t>
+      </w:r>
+      <w:r>
+        <w:t>: Funcionalidad del Administrador que le permite deshabilitar a un usuario registrado</w:t>
+      </w:r>
       <w:r>
         <w:t>.</w:t>
       </w:r>
+    </w:p>
+    <w:p>
+      <w:pPr>
+        <w:numPr>
+          <w:ilvl w:val="0"/>
+          <w:numId w:val="1"/>
+        </w:numPr>
+      </w:pPr>
+      <w:r>
+        <w:rPr>
+          <w:b/>
+          <w:highlight w:val="yellow"/>
+        </w:rPr>
+        <w:t>Denunciar Contenido</w:t>
+      </w:r>
+      <w:r>
+        <w:t>:</w:t>
+      </w:r>
+      <w:r>
+        <w:t xml:space="preserve"> Le permite a un usuario señalar que una publicación, foto o comentario tiene contenido inapropiado.</w:t>
+      </w:r>
+    </w:p>
+    <w:p>
+      <w:pPr>
+        <w:numPr>
+          <w:ilvl w:val="0"/>
+          <w:numId w:val="1"/>
+        </w:numPr>
+      </w:pPr>
+      <w:r>
+        <w:rPr>
+          <w:b/>
+          <w:highlight w:val="yellow"/>
+        </w:rPr>
+        <w:t xml:space="preserve">Administrar </w:t>
+      </w:r>
+      <w:r>
+        <w:rPr>
+          <w:b/>
+          <w:highlight w:val="yellow"/>
+        </w:rPr>
+        <w:t>Denuncias</w:t>
+      </w:r>
+      <w:r>
+        <w:t>: Permite al Administrador listar todas las denuncias que se han realizado.</w:t>
+      </w:r>
+    </w:p>
+    <w:p>
+      <w:pPr>
+        <w:ind w:left="720"/>
+      </w:pPr>
     </w:p>
     <w:p>
       <w:pPr>

</xml_diff>

<commit_message>
Analisis Gestionar Publicaciones, Correcciones interfaces, CU
</commit_message>
<xml_diff>
--- a/Requerimientos/Requisitos.docx
+++ b/Requerimientos/Requisitos.docx
@@ -476,13 +476,32 @@
           <w:b/>
           <w:highlight w:val="yellow"/>
         </w:rPr>
-        <w:t>Publicación</w:t>
+        <w:t>Publicacio</w:t>
+      </w:r>
+      <w:r>
+        <w:rPr>
+          <w:b/>
+          <w:highlight w:val="yellow"/>
+        </w:rPr>
+        <w:t>n</w:t>
+      </w:r>
+      <w:r>
+        <w:rPr>
+          <w:b/>
+          <w:highlight w:val="yellow"/>
+        </w:rPr>
+        <w:t>es</w:t>
       </w:r>
       <w:r>
         <w:t>: Permite</w:t>
       </w:r>
       <w:r>
-        <w:t xml:space="preserve"> al usuario crear, modificar o eliminar una publicación en su muro o en el muro de los amigos en los que tenga permiso.</w:t>
+        <w:t xml:space="preserve"> al usuario crear, modificar o eliminar una publicación en su mur</w:t>
+      </w:r>
+      <w:bookmarkStart w:id="0" w:name="_GoBack"/>
+      <w:bookmarkEnd w:id="0"/>
+      <w:r>
+        <w:t>o o en el muro de los amigos en los que tenga permiso.</w:t>
       </w:r>
     </w:p>
     <w:p>
@@ -638,8 +657,6 @@
       <w:r>
         <w:t>: El sistema envía notificaciones o mail.</w:t>
       </w:r>
-      <w:bookmarkStart w:id="0" w:name="_GoBack"/>
-      <w:bookmarkEnd w:id="0"/>
     </w:p>
     <w:p>
       <w:pPr>

</xml_diff>